<commit_message>
Added Coverage & New Test Results
</commit_message>
<xml_diff>
--- a/docs/tests/Test Designs/System Tests.docx
+++ b/docs/tests/Test Designs/System Tests.docx
@@ -71,23 +71,36 @@
           <w:szCs w:val="26"/>
           <w:u w:val="single"/>
         </w:rPr>
-        <w:t>Steering Left</w:t>
-      </w:r>
+        <w:t xml:space="preserve">Steering Left </w:t>
+      </w:r>
+      <w:r>
+        <w:rPr>
+          <w:sz w:val="24"/>
+        </w:rPr>
+        <w:t>– Test that you can steer left while within the confines of the river.</w:t>
+      </w:r>
+      <w:proofErr w:type="gramEnd"/>
+    </w:p>
+    <w:p>
+      <w:pPr>
+        <w:rPr>
+          <w:sz w:val="24"/>
+        </w:rPr>
+      </w:pPr>
       <w:r>
         <w:rPr>
           <w:sz w:val="26"/>
           <w:szCs w:val="26"/>
           <w:u w:val="single"/>
         </w:rPr>
-        <w:t xml:space="preserve"> </w:t>
-      </w:r>
-      <w:r>
-        <w:rPr>
-          <w:sz w:val="24"/>
-        </w:rPr>
-        <w:t>– Test that you can steer left while within the confines of the river.</w:t>
-      </w:r>
-      <w:proofErr w:type="gramEnd"/>
+        <w:t>Steering Right</w:t>
+      </w:r>
+      <w:r>
+        <w:rPr>
+          <w:sz w:val="24"/>
+        </w:rPr>
+        <w:t xml:space="preserve"> – Test that you can steer right while within the confines of the river.</w:t>
+      </w:r>
     </w:p>
     <w:p>
       <w:pPr>
@@ -101,51 +114,40 @@
           <w:szCs w:val="26"/>
           <w:u w:val="single"/>
         </w:rPr>
-        <w:t xml:space="preserve">Steering </w:t>
-      </w:r>
+        <w:t>Acceleration</w:t>
+      </w:r>
+      <w:r>
+        <w:rPr>
+          <w:sz w:val="24"/>
+        </w:rPr>
+        <w:t xml:space="preserve"> </w:t>
+      </w:r>
+      <w:r>
+        <w:rPr>
+          <w:sz w:val="24"/>
+        </w:rPr>
+        <w:t>– Test that you can accelerate while your stamina is below the cut-off point and you are not at top speed.</w:t>
+      </w:r>
+    </w:p>
+    <w:p>
+      <w:pPr>
+        <w:rPr>
+          <w:sz w:val="24"/>
+        </w:rPr>
+      </w:pPr>
       <w:r>
         <w:rPr>
           <w:sz w:val="26"/>
           <w:szCs w:val="26"/>
           <w:u w:val="single"/>
         </w:rPr>
-        <w:t>Right</w:t>
-      </w:r>
-      <w:r>
-        <w:rPr>
-          <w:sz w:val="24"/>
-        </w:rPr>
-        <w:t xml:space="preserve"> – </w:t>
-      </w:r>
-      <w:r>
-        <w:rPr>
-          <w:sz w:val="24"/>
-        </w:rPr>
-        <w:t xml:space="preserve">Test that you can steer </w:t>
-      </w:r>
-      <w:r>
-        <w:rPr>
-          <w:sz w:val="24"/>
-        </w:rPr>
-        <w:t>right</w:t>
-      </w:r>
-      <w:r>
-        <w:rPr>
-          <w:sz w:val="24"/>
-        </w:rPr>
-        <w:t xml:space="preserve"> </w:t>
-      </w:r>
-      <w:r>
-        <w:rPr>
-          <w:sz w:val="24"/>
-        </w:rPr>
-        <w:t>while</w:t>
-      </w:r>
-      <w:r>
-        <w:rPr>
-          <w:sz w:val="24"/>
-        </w:rPr>
-        <w:t xml:space="preserve"> within the confines of the river.</w:t>
+        <w:t xml:space="preserve">Progress Bar </w:t>
+      </w:r>
+      <w:r>
+        <w:rPr>
+          <w:sz w:val="24"/>
+        </w:rPr>
+        <w:t>– Test that all boats’ icons are shown at the correct position along the progress bar.</w:t>
       </w:r>
     </w:p>
     <w:p>
@@ -160,19 +162,21 @@
           <w:szCs w:val="26"/>
           <w:u w:val="single"/>
         </w:rPr>
-        <w:t>Acceleration</w:t>
-      </w:r>
-      <w:r>
-        <w:rPr>
-          <w:sz w:val="24"/>
-        </w:rPr>
-        <w:t xml:space="preserve"> </w:t>
-      </w:r>
-      <w:r>
-        <w:rPr>
-          <w:sz w:val="24"/>
-        </w:rPr>
-        <w:t>– Test that you can accelerate while your stamina is below the cut-off point and you are not at top speed.</w:t>
+        <w:t xml:space="preserve">Leaderboard </w:t>
+      </w:r>
+      <w:r>
+        <w:rPr>
+          <w:sz w:val="24"/>
+        </w:rPr>
+        <w:t>– Test that all boats are placed correctly on the leaderboard, with the correc</w:t>
+      </w:r>
+      <w:bookmarkStart w:id="0" w:name="_GoBack"/>
+      <w:bookmarkEnd w:id="0"/>
+      <w:r>
+        <w:rPr>
+          <w:sz w:val="24"/>
+        </w:rPr>
+        <w:t>t times displayed.</w:t>
       </w:r>
     </w:p>
     <w:p>
@@ -187,21 +191,38 @@
           <w:szCs w:val="26"/>
           <w:u w:val="single"/>
         </w:rPr>
-        <w:t>Progress</w:t>
-      </w:r>
+        <w:t>Leg progression</w:t>
+      </w:r>
+      <w:r>
+        <w:rPr>
+          <w:sz w:val="24"/>
+        </w:rPr>
+        <w:t xml:space="preserve"> </w:t>
+      </w:r>
+      <w:r>
+        <w:rPr>
+          <w:sz w:val="24"/>
+        </w:rPr>
+        <w:t>– test that you can progress to the next leg and that the next leg is the correct leg to be on.</w:t>
+      </w:r>
+    </w:p>
+    <w:p>
+      <w:pPr>
+        <w:rPr>
+          <w:sz w:val="24"/>
+        </w:rPr>
+      </w:pPr>
       <w:r>
         <w:rPr>
           <w:sz w:val="26"/>
           <w:szCs w:val="26"/>
           <w:u w:val="single"/>
         </w:rPr>
-        <w:t xml:space="preserve"> Bar</w:t>
-      </w:r>
-      <w:r>
-        <w:rPr>
-          <w:sz w:val="26"/>
-          <w:szCs w:val="26"/>
-          <w:u w:val="single"/>
+        <w:t>AI Boats</w:t>
+      </w:r>
+      <w:r>
+        <w:rPr>
+          <w:sz w:val="24"/>
         </w:rPr>
         <w:t xml:space="preserve"> </w:t>
       </w:r>
@@ -209,120 +230,8 @@
         <w:rPr>
           <w:sz w:val="24"/>
         </w:rPr>
-        <w:t>– Test that all boats’ icons are shown at the correct position along the progress bar.</w:t>
-      </w:r>
-    </w:p>
-    <w:p>
-      <w:pPr>
-        <w:rPr>
-          <w:sz w:val="24"/>
-        </w:rPr>
-      </w:pPr>
-      <w:r>
-        <w:rPr>
-          <w:sz w:val="26"/>
-          <w:szCs w:val="26"/>
-          <w:u w:val="single"/>
-        </w:rPr>
-        <w:t>Leaderboard</w:t>
-      </w:r>
-      <w:r>
-        <w:rPr>
-          <w:sz w:val="26"/>
-          <w:szCs w:val="26"/>
-          <w:u w:val="single"/>
-        </w:rPr>
-        <w:t xml:space="preserve"> </w:t>
-      </w:r>
-      <w:r>
-        <w:rPr>
-          <w:sz w:val="24"/>
-        </w:rPr>
-        <w:t>– Test that all boats are placed correctly on the leaderboard, with the correct times displayed.</w:t>
-      </w:r>
-    </w:p>
-    <w:p>
-      <w:pPr>
-        <w:rPr>
-          <w:sz w:val="24"/>
-        </w:rPr>
-      </w:pPr>
-      <w:r>
-        <w:rPr>
-          <w:sz w:val="26"/>
-          <w:szCs w:val="26"/>
-          <w:u w:val="single"/>
-        </w:rPr>
-        <w:t>Leg progression</w:t>
-      </w:r>
-      <w:r>
-        <w:rPr>
-          <w:sz w:val="24"/>
-        </w:rPr>
-        <w:t xml:space="preserve"> </w:t>
-      </w:r>
-      <w:r>
-        <w:rPr>
-          <w:sz w:val="24"/>
-        </w:rPr>
-        <w:t>– test that you can progress to the next leg and that the next leg is the correct leg to be on.</w:t>
-      </w:r>
-    </w:p>
-    <w:p>
-      <w:pPr>
-        <w:rPr>
-          <w:sz w:val="24"/>
-        </w:rPr>
-      </w:pPr>
-      <w:r>
-        <w:rPr>
-          <w:sz w:val="26"/>
-          <w:szCs w:val="26"/>
-          <w:u w:val="single"/>
-        </w:rPr>
-        <w:t>AI Boats</w:t>
-      </w:r>
-      <w:r>
-        <w:rPr>
-          <w:sz w:val="24"/>
-        </w:rPr>
-        <w:t xml:space="preserve"> </w:t>
-      </w:r>
-      <w:r>
-        <w:rPr>
-          <w:sz w:val="24"/>
-        </w:rPr>
         <w:t>– Test that AI boats are behaving as they should (avoiding obstacles, returning to lane, etc.) and not behaving abnormally (teleporting across the map, infinite acceleration, etc.).</w:t>
       </w:r>
-    </w:p>
-    <w:p>
-      <w:pPr>
-        <w:rPr>
-          <w:sz w:val="24"/>
-        </w:rPr>
-      </w:pPr>
-      <w:r>
-        <w:rPr>
-          <w:sz w:val="26"/>
-          <w:szCs w:val="26"/>
-          <w:u w:val="single"/>
-        </w:rPr>
-        <w:t>End screen</w:t>
-      </w:r>
-      <w:r>
-        <w:rPr>
-          <w:sz w:val="24"/>
-        </w:rPr>
-        <w:t xml:space="preserve"> </w:t>
-      </w:r>
-      <w:r>
-        <w:rPr>
-          <w:sz w:val="24"/>
-        </w:rPr>
-        <w:t>– Test that the end screen displays the right message and allows you to return to the main menu or quit.</w:t>
-      </w:r>
-      <w:bookmarkStart w:id="0" w:name="_GoBack"/>
-      <w:bookmarkEnd w:id="0"/>
     </w:p>
     <w:p/>
     <w:sectPr>

</xml_diff>

<commit_message>
Update system test results
</commit_message>
<xml_diff>
--- a/docs/tests/Test Designs/System Tests.docx
+++ b/docs/tests/Test Designs/System Tests.docx
@@ -243,13 +243,7 @@
         <w:rPr>
           <w:sz w:val="24"/>
         </w:rPr>
-        <w:t xml:space="preserve"> – Test that </w:t>
-      </w:r>
-      <w:r>
-        <w:rPr>
-          <w:sz w:val="24"/>
-        </w:rPr>
-        <w:t>the easy, medium and hard options for difficulty all give in-game levels of difficulty reasonably equivalent to their name.</w:t>
+        <w:t xml:space="preserve"> – Test that the easy, medium and hard options for difficulty all give in-game levels of difficulty reasonably equivalent to their name.</w:t>
       </w:r>
     </w:p>
     <w:p>
@@ -270,44 +264,22 @@
         <w:rPr>
           <w:sz w:val="24"/>
         </w:rPr>
-        <w:t xml:space="preserve"> – Test that</w:t>
-      </w:r>
-      <w:r>
-        <w:rPr>
-          <w:sz w:val="24"/>
-        </w:rPr>
-        <w:t xml:space="preserve"> the pause menu opens correctly when the escape key is pressed.</w:t>
-      </w:r>
-    </w:p>
-    <w:p>
-      <w:pPr>
-        <w:rPr>
-          <w:sz w:val="24"/>
-        </w:rPr>
-      </w:pPr>
-      <w:r>
-        <w:rPr>
-          <w:sz w:val="26"/>
-          <w:szCs w:val="26"/>
-          <w:u w:val="single"/>
-        </w:rPr>
-        <w:t xml:space="preserve">Pause Menu </w:t>
-      </w:r>
-      <w:r>
-        <w:rPr>
-          <w:sz w:val="26"/>
-          <w:szCs w:val="26"/>
-          <w:u w:val="single"/>
-        </w:rPr>
-        <w:t>Close</w:t>
-      </w:r>
-      <w:r>
-        <w:rPr>
-          <w:sz w:val="26"/>
-          <w:szCs w:val="26"/>
-          <w:u w:val="single"/>
-        </w:rPr>
-        <w:t>s</w:t>
+        <w:t xml:space="preserve"> – Test that the pause menu opens correctly when the escape key is pressed.</w:t>
+      </w:r>
+    </w:p>
+    <w:p>
+      <w:pPr>
+        <w:rPr>
+          <w:sz w:val="24"/>
+        </w:rPr>
+      </w:pPr>
+      <w:r>
+        <w:rPr>
+          <w:sz w:val="26"/>
+          <w:szCs w:val="26"/>
+          <w:u w:val="single"/>
+        </w:rPr>
+        <w:t>Pause Menu Closes</w:t>
       </w:r>
       <w:r>
         <w:rPr>
@@ -319,25 +291,7 @@
         <w:rPr>
           <w:sz w:val="24"/>
         </w:rPr>
-        <w:t xml:space="preserve">Test that the pause menu </w:t>
-      </w:r>
-      <w:r>
-        <w:rPr>
-          <w:sz w:val="24"/>
-        </w:rPr>
-        <w:t>closes</w:t>
-      </w:r>
-      <w:r>
-        <w:rPr>
-          <w:sz w:val="24"/>
-        </w:rPr>
-        <w:t xml:space="preserve"> correctly</w:t>
-      </w:r>
-      <w:r>
-        <w:rPr>
-          <w:sz w:val="24"/>
-        </w:rPr>
-        <w:t xml:space="preserve"> when the escape key is pressed or when</w:t>
+        <w:t>Test that the pause menu closes correctly when the escape key is pressed or when</w:t>
       </w:r>
       <w:r>
         <w:rPr>
@@ -376,114 +330,34 @@
           <w:szCs w:val="26"/>
           <w:u w:val="single"/>
         </w:rPr>
-        <w:t>Save</w:t>
-      </w:r>
-      <w:r>
-        <w:rPr>
-          <w:sz w:val="26"/>
-          <w:szCs w:val="26"/>
-          <w:u w:val="single"/>
-        </w:rPr>
-        <w:t xml:space="preserve"> Menu </w:t>
-      </w:r>
-      <w:r>
-        <w:rPr>
-          <w:sz w:val="26"/>
-          <w:szCs w:val="26"/>
-          <w:u w:val="single"/>
-        </w:rPr>
-        <w:t>Opens</w:t>
-      </w:r>
-      <w:r>
-        <w:rPr>
-          <w:sz w:val="24"/>
-        </w:rPr>
-        <w:t xml:space="preserve"> – Test that the </w:t>
-      </w:r>
-      <w:r>
-        <w:rPr>
-          <w:sz w:val="24"/>
-        </w:rPr>
-        <w:t>save</w:t>
-      </w:r>
-      <w:r>
-        <w:rPr>
-          <w:sz w:val="24"/>
-        </w:rPr>
-        <w:t xml:space="preserve"> menu </w:t>
-      </w:r>
-      <w:r>
-        <w:rPr>
-          <w:sz w:val="24"/>
-        </w:rPr>
-        <w:t>opens</w:t>
-      </w:r>
-      <w:r>
-        <w:rPr>
-          <w:sz w:val="24"/>
-        </w:rPr>
-        <w:t xml:space="preserve"> correctly when the </w:t>
-      </w:r>
-      <w:r>
-        <w:rPr>
-          <w:sz w:val="24"/>
-        </w:rPr>
-        <w:t>save/load button is clicked</w:t>
-      </w:r>
-      <w:r>
-        <w:rPr>
-          <w:sz w:val="24"/>
-        </w:rPr>
-        <w:t>.</w:t>
-      </w:r>
-    </w:p>
-    <w:p>
-      <w:pPr>
-        <w:rPr>
-          <w:sz w:val="24"/>
-        </w:rPr>
-      </w:pPr>
-      <w:r>
-        <w:rPr>
-          <w:sz w:val="26"/>
-          <w:szCs w:val="26"/>
-          <w:u w:val="single"/>
-        </w:rPr>
-        <w:t xml:space="preserve">Save Menu </w:t>
-      </w:r>
-      <w:r>
-        <w:rPr>
-          <w:sz w:val="26"/>
-          <w:szCs w:val="26"/>
-          <w:u w:val="single"/>
-        </w:rPr>
-        <w:t>Close</w:t>
-      </w:r>
-      <w:r>
-        <w:rPr>
-          <w:sz w:val="26"/>
-          <w:szCs w:val="26"/>
-          <w:u w:val="single"/>
-        </w:rPr>
-        <w:t>s</w:t>
-      </w:r>
-      <w:r>
-        <w:rPr>
-          <w:sz w:val="24"/>
-        </w:rPr>
-        <w:t xml:space="preserve"> – Test that the save menu </w:t>
-      </w:r>
-      <w:r>
-        <w:rPr>
-          <w:sz w:val="24"/>
-        </w:rPr>
-        <w:t>closes</w:t>
-      </w:r>
-      <w:r>
-        <w:rPr>
-          <w:sz w:val="24"/>
-        </w:rPr>
-        <w:t xml:space="preserve"> correctly when </w:t>
+        <w:t>Save Menu Opens</w:t>
+      </w:r>
+      <w:r>
+        <w:rPr>
+          <w:sz w:val="24"/>
+        </w:rPr>
+        <w:t xml:space="preserve"> – Test that the save menu opens correctly when the save/load button is clicked.</w:t>
+      </w:r>
+    </w:p>
+    <w:p>
+      <w:pPr>
+        <w:rPr>
+          <w:sz w:val="24"/>
+        </w:rPr>
+      </w:pPr>
+      <w:r>
+        <w:rPr>
+          <w:sz w:val="26"/>
+          <w:szCs w:val="26"/>
+          <w:u w:val="single"/>
+        </w:rPr>
+        <w:t>Save Menu Closes</w:t>
+      </w:r>
+      <w:r>
+        <w:rPr>
+          <w:sz w:val="24"/>
+        </w:rPr>
+        <w:t xml:space="preserve"> – Test that the save menu closes correctly when </w:t>
       </w:r>
       <w:r>
         <w:rPr>
@@ -528,17 +402,28 @@
         <w:rPr>
           <w:sz w:val="24"/>
         </w:rPr>
-        <w:t xml:space="preserve"> – Test that the save </w:t>
-      </w:r>
-      <w:r>
-        <w:rPr>
-          <w:sz w:val="24"/>
-        </w:rPr>
-        <w:t>buttons</w:t>
-      </w:r>
-      <w:r>
-        <w:rPr>
-          <w:sz w:val="24"/>
+        <w:t xml:space="preserve"> – Test that the save buttons save the correct save files to the filesystem. </w:t>
+      </w:r>
+    </w:p>
+    <w:p>
+      <w:pPr>
+        <w:rPr>
+          <w:sz w:val="24"/>
+        </w:rPr>
+      </w:pPr>
+      <w:r>
+        <w:rPr>
+          <w:sz w:val="26"/>
+          <w:szCs w:val="26"/>
+          <w:u w:val="single"/>
+        </w:rPr>
+        <w:t>Load Button Loads</w:t>
+      </w:r>
+      <w:r>
+        <w:rPr>
+          <w:sz w:val="26"/>
+          <w:szCs w:val="26"/>
+          <w:u w:val="single"/>
         </w:rPr>
         <w:t xml:space="preserve"> </w:t>
       </w:r>
@@ -546,80 +431,7 @@
         <w:rPr>
           <w:sz w:val="24"/>
         </w:rPr>
-        <w:t xml:space="preserve">save the correct save files to the filesystem. </w:t>
-      </w:r>
-    </w:p>
-    <w:p>
-      <w:pPr>
-        <w:rPr>
-          <w:sz w:val="24"/>
-        </w:rPr>
-      </w:pPr>
-      <w:r>
-        <w:rPr>
-          <w:sz w:val="26"/>
-          <w:szCs w:val="26"/>
-          <w:u w:val="single"/>
-        </w:rPr>
-        <w:t>Load</w:t>
-      </w:r>
-      <w:r>
-        <w:rPr>
-          <w:sz w:val="26"/>
-          <w:szCs w:val="26"/>
-          <w:u w:val="single"/>
-        </w:rPr>
-        <w:t xml:space="preserve"> Button </w:t>
-      </w:r>
-      <w:r>
-        <w:rPr>
-          <w:sz w:val="26"/>
-          <w:szCs w:val="26"/>
-          <w:u w:val="single"/>
-        </w:rPr>
-        <w:t>Loads</w:t>
-      </w:r>
-      <w:r>
-        <w:rPr>
-          <w:sz w:val="24"/>
-        </w:rPr>
-        <w:t xml:space="preserve">– Test that the </w:t>
-      </w:r>
-      <w:r>
-        <w:rPr>
-          <w:sz w:val="24"/>
-        </w:rPr>
-        <w:t>load</w:t>
-      </w:r>
-      <w:r>
-        <w:rPr>
-          <w:sz w:val="24"/>
-        </w:rPr>
-        <w:t xml:space="preserve"> buttons </w:t>
-      </w:r>
-      <w:r>
-        <w:rPr>
-          <w:sz w:val="24"/>
-        </w:rPr>
-        <w:t>load</w:t>
-      </w:r>
-      <w:r>
-        <w:rPr>
-          <w:sz w:val="24"/>
-        </w:rPr>
-        <w:t xml:space="preserve"> the correct save files </w:t>
-      </w:r>
-      <w:r>
-        <w:rPr>
-          <w:sz w:val="24"/>
-        </w:rPr>
-        <w:t>from</w:t>
-      </w:r>
-      <w:r>
-        <w:rPr>
-          <w:sz w:val="24"/>
-        </w:rPr>
-        <w:t xml:space="preserve"> the filesystem. </w:t>
+        <w:t xml:space="preserve">– Test that the load buttons load the correct save files from the filesystem. </w:t>
       </w:r>
     </w:p>
     <w:p>
@@ -635,96 +447,50 @@
           <w:u w:val="single"/>
         </w:rPr>
         <w:lastRenderedPageBreak/>
-        <w:t>Delete</w:t>
-      </w:r>
-      <w:r>
-        <w:rPr>
-          <w:sz w:val="26"/>
-          <w:szCs w:val="26"/>
-          <w:u w:val="single"/>
-        </w:rPr>
-        <w:t xml:space="preserve"> Button </w:t>
-      </w:r>
-      <w:r>
-        <w:rPr>
-          <w:sz w:val="26"/>
-          <w:szCs w:val="26"/>
-          <w:u w:val="single"/>
-        </w:rPr>
-        <w:t>Delete</w:t>
-      </w:r>
-      <w:r>
-        <w:rPr>
-          <w:sz w:val="26"/>
-          <w:szCs w:val="26"/>
-          <w:u w:val="single"/>
-        </w:rPr>
-        <w:t>s</w:t>
-      </w:r>
-      <w:r>
-        <w:rPr>
-          <w:sz w:val="24"/>
-        </w:rPr>
-        <w:t xml:space="preserve">– Test that the </w:t>
-      </w:r>
-      <w:r>
-        <w:rPr>
-          <w:sz w:val="24"/>
-        </w:rPr>
-        <w:t>delete</w:t>
-      </w:r>
-      <w:r>
-        <w:rPr>
-          <w:sz w:val="24"/>
-        </w:rPr>
-        <w:t xml:space="preserve"> buttons </w:t>
-      </w:r>
-      <w:r>
-        <w:rPr>
-          <w:sz w:val="24"/>
-        </w:rPr>
-        <w:t>delete</w:t>
-      </w:r>
-      <w:r>
-        <w:rPr>
-          <w:sz w:val="24"/>
-        </w:rPr>
-        <w:t xml:space="preserve"> the correct save files from the filesystem. </w:t>
-      </w:r>
-    </w:p>
-    <w:p>
-      <w:pPr>
-        <w:rPr>
-          <w:sz w:val="24"/>
-        </w:rPr>
-      </w:pPr>
-      <w:r>
-        <w:rPr>
-          <w:sz w:val="26"/>
-          <w:szCs w:val="26"/>
-          <w:u w:val="single"/>
-        </w:rPr>
-        <w:t>Game Close</w:t>
-      </w:r>
-      <w:r>
-        <w:rPr>
-          <w:sz w:val="26"/>
-          <w:szCs w:val="26"/>
-          <w:u w:val="single"/>
-        </w:rPr>
-        <w:t>s</w:t>
-      </w:r>
-      <w:r>
-        <w:rPr>
-          <w:sz w:val="24"/>
-        </w:rPr>
-        <w:t xml:space="preserve">– Test that the </w:t>
-      </w:r>
-      <w:r>
-        <w:rPr>
-          <w:sz w:val="24"/>
-        </w:rPr>
-        <w:t>game is closed</w:t>
+        <w:t>Delete Button Deletes</w:t>
+      </w:r>
+      <w:r>
+        <w:rPr>
+          <w:sz w:val="26"/>
+          <w:szCs w:val="26"/>
+          <w:u w:val="single"/>
+        </w:rPr>
+        <w:t xml:space="preserve"> </w:t>
+      </w:r>
+      <w:r>
+        <w:rPr>
+          <w:sz w:val="24"/>
+        </w:rPr>
+        <w:t xml:space="preserve">– Test that the delete buttons delete the correct save files from the filesystem. </w:t>
+      </w:r>
+    </w:p>
+    <w:p>
+      <w:pPr>
+        <w:rPr>
+          <w:sz w:val="24"/>
+        </w:rPr>
+      </w:pPr>
+      <w:r>
+        <w:rPr>
+          <w:sz w:val="26"/>
+          <w:szCs w:val="26"/>
+          <w:u w:val="single"/>
+        </w:rPr>
+        <w:t>Game Closes</w:t>
+      </w:r>
+      <w:r>
+        <w:rPr>
+          <w:sz w:val="26"/>
+          <w:szCs w:val="26"/>
+          <w:u w:val="single"/>
+        </w:rPr>
+        <w:t xml:space="preserve"> </w:t>
+      </w:r>
+      <w:r>
+        <w:rPr>
+          <w:sz w:val="24"/>
+        </w:rPr>
+        <w:t>– Test that the game is closed</w:t>
       </w:r>
       <w:r>
         <w:rPr>

</xml_diff>